<commit_message>
Deliverable for Sprint 1: part 2
</commit_message>
<xml_diff>
--- a/Implementation Plan/1st Sprint/4.0-General_Sprint_Review_Checklist.docx
+++ b/Implementation Plan/1st Sprint/4.0-General_Sprint_Review_Checklist.docx
@@ -73,12 +73,6 @@
         <w:gridCol w:w="1435"/>
       </w:tblGrid>
       <w:tr>
-        <w:tblPrEx>
-          <w:tblCellMar>
-            <w:top w:w="0" w:type="dxa"/>
-            <w:bottom w:w="0" w:type="dxa"/>
-          </w:tblCellMar>
-        </w:tblPrEx>
         <w:trPr>
           <w:trHeight w:val="300"/>
         </w:trPr>
@@ -153,18 +147,8 @@
                 <w:sz w:val="20"/>
                 <w:szCs w:val="20"/>
               </w:rPr>
-              <w:t xml:space="preserve">Ma’am Rowena </w:t>
+              <w:t>Ma’am Rowena Solamo</w:t>
             </w:r>
-            <w:proofErr w:type="spellStart"/>
-            <w:r>
-              <w:rPr>
-                <w:rFonts w:ascii="Verdana" w:hAnsi="Verdana"/>
-                <w:sz w:val="20"/>
-                <w:szCs w:val="20"/>
-              </w:rPr>
-              <w:t>Solamo</w:t>
-            </w:r>
-            <w:proofErr w:type="spellEnd"/>
           </w:p>
         </w:tc>
         <w:tc>
@@ -245,12 +229,6 @@
         </w:tc>
       </w:tr>
       <w:tr>
-        <w:tblPrEx>
-          <w:tblCellMar>
-            <w:top w:w="0" w:type="dxa"/>
-            <w:bottom w:w="0" w:type="dxa"/>
-          </w:tblCellMar>
-        </w:tblPrEx>
         <w:trPr>
           <w:cantSplit/>
           <w:trHeight w:val="300"/>
@@ -414,12 +392,6 @@
         </w:tc>
       </w:tr>
       <w:tr>
-        <w:tblPrEx>
-          <w:tblCellMar>
-            <w:top w:w="0" w:type="dxa"/>
-            <w:bottom w:w="0" w:type="dxa"/>
-          </w:tblCellMar>
-        </w:tblPrEx>
         <w:trPr>
           <w:cantSplit/>
           <w:trHeight w:val="270"/>
@@ -537,12 +509,6 @@
         </w:tc>
       </w:tr>
       <w:tr>
-        <w:tblPrEx>
-          <w:tblCellMar>
-            <w:top w:w="0" w:type="dxa"/>
-            <w:bottom w:w="0" w:type="dxa"/>
-          </w:tblCellMar>
-        </w:tblPrEx>
         <w:trPr>
           <w:trHeight w:val="345"/>
         </w:trPr>
@@ -602,8 +568,6 @@
               </w:rPr>
               <w:t>s</w:t>
             </w:r>
-            <w:bookmarkStart w:id="0" w:name="_GoBack"/>
-            <w:bookmarkEnd w:id="0"/>
             <w:r>
               <w:rPr>
                 <w:rFonts w:ascii="Verdana" w:hAnsi="Verdana"/>
@@ -647,18 +611,8 @@
                 <w:sz w:val="20"/>
                 <w:szCs w:val="20"/>
               </w:rPr>
-              <w:t xml:space="preserve">Bryce Spencer T. </w:t>
+              <w:t>Bryce Spencer T. Batula</w:t>
             </w:r>
-            <w:proofErr w:type="spellStart"/>
-            <w:r>
-              <w:rPr>
-                <w:rFonts w:ascii="Verdana" w:hAnsi="Verdana"/>
-                <w:sz w:val="20"/>
-                <w:szCs w:val="20"/>
-              </w:rPr>
-              <w:t>Batula</w:t>
-            </w:r>
-            <w:proofErr w:type="spellEnd"/>
           </w:p>
           <w:p>
             <w:pPr>
@@ -675,18 +629,8 @@
                 <w:sz w:val="20"/>
                 <w:szCs w:val="20"/>
               </w:rPr>
-              <w:t xml:space="preserve">Michael John C. </w:t>
+              <w:t>Michael John C. Bayuga</w:t>
             </w:r>
-            <w:proofErr w:type="spellStart"/>
-            <w:r>
-              <w:rPr>
-                <w:rFonts w:ascii="Verdana" w:hAnsi="Verdana"/>
-                <w:sz w:val="20"/>
-                <w:szCs w:val="20"/>
-              </w:rPr>
-              <w:t>Bayuga</w:t>
-            </w:r>
-            <w:proofErr w:type="spellEnd"/>
           </w:p>
           <w:p>
             <w:pPr>
@@ -786,12 +730,6 @@
         </w:tc>
       </w:tr>
       <w:tr>
-        <w:tblPrEx>
-          <w:tblCellMar>
-            <w:top w:w="0" w:type="dxa"/>
-            <w:bottom w:w="0" w:type="dxa"/>
-          </w:tblCellMar>
-        </w:tblPrEx>
         <w:trPr>
           <w:trHeight w:val="375"/>
         </w:trPr>
@@ -890,18 +828,8 @@
           <w:sz w:val="20"/>
           <w:szCs w:val="20"/>
         </w:rPr>
-        <w:t xml:space="preserve">This checklist is to be used to assess if sprint goals have been achieved during the sprint.  </w:t>
+        <w:t>This checklist is to be used to assess if sprint goals have been achieved during the sprint.  Particularly, if the target features of the software have been built based on user acceptance criteria.</w:t>
       </w:r>
-      <w:proofErr w:type="gramStart"/>
-      <w:r>
-        <w:rPr>
-          <w:rFonts w:ascii="Verdana" w:hAnsi="Verdana"/>
-          <w:sz w:val="20"/>
-          <w:szCs w:val="20"/>
-        </w:rPr>
-        <w:t>Particularly, if the target features of the software have been built based on user acceptance criteria.</w:t>
-      </w:r>
-      <w:proofErr w:type="gramEnd"/>
     </w:p>
     <w:p>
       <w:pPr>
@@ -940,12 +868,6 @@
         <w:gridCol w:w="4025"/>
       </w:tblGrid>
       <w:tr>
-        <w:tblPrEx>
-          <w:tblCellMar>
-            <w:top w:w="0" w:type="dxa"/>
-            <w:bottom w:w="0" w:type="dxa"/>
-          </w:tblCellMar>
-        </w:tblPrEx>
         <w:tc>
           <w:tcPr>
             <w:tcW w:w="4535" w:type="dxa"/>
@@ -982,17 +904,7 @@
                 <w:sz w:val="16"/>
                 <w:szCs w:val="16"/>
               </w:rPr>
-              <w:t xml:space="preserve">User </w:t>
-            </w:r>
-            <w:r>
-              <w:rPr>
-                <w:rFonts w:ascii="Verdana" w:hAnsi="Verdana"/>
-                <w:b/>
-                <w:bCs/>
-                <w:sz w:val="16"/>
-                <w:szCs w:val="16"/>
-              </w:rPr>
-              <w:t>Acceptance Criteria</w:t>
+              <w:t>User Acceptance Criteria</w:t>
             </w:r>
           </w:p>
         </w:tc>
@@ -1079,12 +991,6 @@
         </w:tc>
       </w:tr>
       <w:tr>
-        <w:tblPrEx>
-          <w:tblCellMar>
-            <w:top w:w="0" w:type="dxa"/>
-            <w:bottom w:w="0" w:type="dxa"/>
-          </w:tblCellMar>
-        </w:tblPrEx>
         <w:tc>
           <w:tcPr>
             <w:tcW w:w="4535" w:type="dxa"/>
@@ -1145,6 +1051,14 @@
                 <w:szCs w:val="20"/>
               </w:rPr>
             </w:pPr>
+            <w:r>
+              <w:rPr>
+                <w:rFonts w:ascii="Verdana" w:hAnsi="Verdana"/>
+                <w:sz w:val="20"/>
+                <w:szCs w:val="20"/>
+              </w:rPr>
+              <w:t>Yes</w:t>
+            </w:r>
           </w:p>
         </w:tc>
         <w:tc>
@@ -1173,16 +1087,18 @@
                 <w:szCs w:val="20"/>
               </w:rPr>
             </w:pPr>
+            <w:r>
+              <w:rPr>
+                <w:rFonts w:ascii="Verdana" w:hAnsi="Verdana"/>
+                <w:sz w:val="20"/>
+                <w:szCs w:val="20"/>
+              </w:rPr>
+              <w:t>Still need to review.</w:t>
+            </w:r>
           </w:p>
         </w:tc>
       </w:tr>
       <w:tr>
-        <w:tblPrEx>
-          <w:tblCellMar>
-            <w:top w:w="0" w:type="dxa"/>
-            <w:bottom w:w="0" w:type="dxa"/>
-          </w:tblCellMar>
-        </w:tblPrEx>
         <w:tc>
           <w:tcPr>
             <w:tcW w:w="4535" w:type="dxa"/>
@@ -1243,6 +1159,14 @@
                 <w:szCs w:val="20"/>
               </w:rPr>
             </w:pPr>
+            <w:r>
+              <w:rPr>
+                <w:rFonts w:ascii="Verdana" w:hAnsi="Verdana"/>
+                <w:sz w:val="20"/>
+                <w:szCs w:val="20"/>
+              </w:rPr>
+              <w:t>Yes</w:t>
+            </w:r>
           </w:p>
         </w:tc>
         <w:tc>
@@ -1275,12 +1199,6 @@
         </w:tc>
       </w:tr>
       <w:tr>
-        <w:tblPrEx>
-          <w:tblCellMar>
-            <w:top w:w="0" w:type="dxa"/>
-            <w:bottom w:w="0" w:type="dxa"/>
-          </w:tblCellMar>
-        </w:tblPrEx>
         <w:tc>
           <w:tcPr>
             <w:tcW w:w="4535" w:type="dxa"/>
@@ -1405,6 +1323,11 @@
     <w:p>
       <w:pPr>
         <w:pStyle w:val="Standard"/>
+        <w:rPr>
+          <w:rFonts w:ascii="Verdana" w:hAnsi="Verdana"/>
+          <w:sz w:val="20"/>
+          <w:szCs w:val="20"/>
+        </w:rPr>
       </w:pPr>
       <w:r>
         <w:rPr>
@@ -1414,6 +1337,8 @@
         </w:rPr>
         <w:t>[Place here additional reviewer's comments.  It may contain items that he or she would want to include in the succeeding sprints.]</w:t>
       </w:r>
+      <w:bookmarkStart w:id="0" w:name="_GoBack"/>
+      <w:bookmarkEnd w:id="0"/>
     </w:p>
     <w:sectPr>
       <w:headerReference w:type="default" r:id="rId8"/>

</xml_diff>